<commit_message>
Update SoDo+Bang muc 1.4, 1.6, 1.8, 2.4, 2.6, 2.8
</commit_message>
<xml_diff>
--- a/Docunents/DacTa+SoDoLuong_User.docx
+++ b/Docunents/DacTa+SoDoLuong_User.docx
@@ -356,6 +356,9 @@
     </w:p>
     <w:p>
       <w:pPr>
+        <w:tabs>
+          <w:tab w:val="left" w:pos="3636"/>
+        </w:tabs>
         <w:spacing w:line="276" w:lineRule="auto"/>
         <w:rPr>
           <w:rFonts w:ascii="Times New Roman" w:hAnsi="Times New Roman" w:cs="Times New Roman"/>
@@ -390,6 +393,15 @@
           <w:szCs w:val="28"/>
         </w:rPr>
         <w:t xml:space="preserve">ặt hàng. </w:t>
+      </w:r>
+      <w:r>
+        <w:rPr>
+          <w:rFonts w:ascii="Times New Roman" w:hAnsi="Times New Roman" w:cs="Times New Roman"/>
+          <w:b/>
+          <w:sz w:val="28"/>
+          <w:szCs w:val="28"/>
+        </w:rPr>
+        <w:tab/>
       </w:r>
     </w:p>
     <w:p>
@@ -411,9 +423,9 @@
         <w:lastRenderedPageBreak/>
         <w:drawing>
           <wp:inline distT="0" distB="0" distL="0" distR="0">
-            <wp:extent cx="6306458" cy="6469380"/>
+            <wp:extent cx="6535133" cy="6697980"/>
             <wp:effectExtent l="0" t="0" r="0" b="7620"/>
-            <wp:docPr id="4" name="Picture 4" descr="C:\Users\7520\Downloads\z6969620626576_44f21d53674c6e2f7d61a118de2ac360.jpg"/>
+            <wp:docPr id="11" name="Picture 11" descr="C:\Users\7520\Downloads\z6972398182982_a45fc0e2e6992855d54d871b4888b1ee.jpg"/>
             <wp:cNvGraphicFramePr>
               <a:graphicFrameLocks xmlns:a="http://schemas.openxmlformats.org/drawingml/2006/main" noChangeAspect="1"/>
             </wp:cNvGraphicFramePr>
@@ -421,7 +433,7 @@
               <a:graphicData uri="http://schemas.openxmlformats.org/drawingml/2006/picture">
                 <pic:pic xmlns:pic="http://schemas.openxmlformats.org/drawingml/2006/picture">
                   <pic:nvPicPr>
-                    <pic:cNvPr id="0" name="Picture 7" descr="C:\Users\7520\Downloads\z6969620626576_44f21d53674c6e2f7d61a118de2ac360.jpg"/>
+                    <pic:cNvPr id="0" name="Picture 4" descr="C:\Users\7520\Downloads\z6972398182982_a45fc0e2e6992855d54d871b4888b1ee.jpg"/>
                     <pic:cNvPicPr>
                       <a:picLocks noChangeAspect="1" noChangeArrowheads="1"/>
                     </pic:cNvPicPr>
@@ -442,7 +454,7 @@
                   <pic:spPr bwMode="auto">
                     <a:xfrm>
                       <a:off x="0" y="0"/>
-                      <a:ext cx="6317826" cy="6481042"/>
+                      <a:ext cx="6538563" cy="6701496"/>
                     </a:xfrm>
                     <a:prstGeom prst="rect">
                       <a:avLst/>
@@ -458,6 +470,8 @@
           </wp:inline>
         </w:drawing>
       </w:r>
+      <w:bookmarkStart w:id="0" w:name="_GoBack"/>
+      <w:bookmarkEnd w:id="0"/>
     </w:p>
     <w:p>
       <w:pPr>
@@ -621,9 +635,9 @@
         <w:lastRenderedPageBreak/>
         <w:drawing>
           <wp:inline distT="0" distB="0" distL="0" distR="0">
-            <wp:extent cx="6436368" cy="4297680"/>
-            <wp:effectExtent l="0" t="0" r="2540" b="7620"/>
-            <wp:docPr id="6" name="Picture 6" descr="C:\Users\7520\Downloads\z6969620657165_540b4fdc69bf81f4e523617088673282.jpg"/>
+            <wp:extent cx="6499860" cy="4485914"/>
+            <wp:effectExtent l="0" t="0" r="0" b="0"/>
+            <wp:docPr id="10" name="Picture 10" descr="C:\Users\7520\Downloads\z6972398182738_9b85cff3211c2bbe2c4c203c9c4dd507.jpg"/>
             <wp:cNvGraphicFramePr>
               <a:graphicFrameLocks xmlns:a="http://schemas.openxmlformats.org/drawingml/2006/main" noChangeAspect="1"/>
             </wp:cNvGraphicFramePr>
@@ -631,7 +645,7 @@
               <a:graphicData uri="http://schemas.openxmlformats.org/drawingml/2006/picture">
                 <pic:pic xmlns:pic="http://schemas.openxmlformats.org/drawingml/2006/picture">
                   <pic:nvPicPr>
-                    <pic:cNvPr id="0" name="Picture 11" descr="C:\Users\7520\Downloads\z6969620657165_540b4fdc69bf81f4e523617088673282.jpg"/>
+                    <pic:cNvPr id="0" name="Picture 2" descr="C:\Users\7520\Downloads\z6972398182738_9b85cff3211c2bbe2c4c203c9c4dd507.jpg"/>
                     <pic:cNvPicPr>
                       <a:picLocks noChangeAspect="1" noChangeArrowheads="1"/>
                     </pic:cNvPicPr>
@@ -652,7 +666,7 @@
                   <pic:spPr bwMode="auto">
                     <a:xfrm>
                       <a:off x="0" y="0"/>
-                      <a:ext cx="6450224" cy="4306932"/>
+                      <a:ext cx="6525786" cy="4503807"/>
                     </a:xfrm>
                     <a:prstGeom prst="rect">
                       <a:avLst/>
@@ -826,26 +840,28 @@
     </w:p>
     <w:p>
       <w:pPr>
-        <w:spacing w:before="100" w:beforeAutospacing="1" w:after="100" w:afterAutospacing="1" w:line="240" w:lineRule="auto"/>
-        <w:rPr>
-          <w:rFonts w:ascii="Times New Roman" w:eastAsia="Times New Roman" w:hAnsi="Times New Roman" w:cs="Times New Roman"/>
-          <w:sz w:val="24"/>
-          <w:szCs w:val="24"/>
+        <w:spacing w:line="276" w:lineRule="auto"/>
+        <w:rPr>
+          <w:rFonts w:ascii="Times New Roman" w:hAnsi="Times New Roman" w:cs="Times New Roman"/>
+          <w:b/>
+          <w:sz w:val="28"/>
+          <w:szCs w:val="28"/>
         </w:rPr>
       </w:pPr>
       <w:r>
         <w:rPr>
-          <w:rFonts w:ascii="Times New Roman" w:eastAsia="Times New Roman" w:hAnsi="Times New Roman" w:cs="Times New Roman"/>
+          <w:rFonts w:ascii="Times New Roman" w:hAnsi="Times New Roman" w:cs="Times New Roman"/>
+          <w:b/>
           <w:noProof/>
-          <w:sz w:val="24"/>
-          <w:szCs w:val="24"/>
+          <w:sz w:val="28"/>
+          <w:szCs w:val="28"/>
         </w:rPr>
         <w:lastRenderedPageBreak/>
         <w:drawing>
           <wp:inline distT="0" distB="0" distL="0" distR="0">
-            <wp:extent cx="6583680" cy="4015740"/>
-            <wp:effectExtent l="0" t="0" r="7620" b="3810"/>
-            <wp:docPr id="8" name="Picture 8" descr="C:\Users\7520\Downloads\z6969620635264_d9ab795b88e1844b49c6a9739c58cc06.jpg"/>
+            <wp:extent cx="5943600" cy="3189884"/>
+            <wp:effectExtent l="0" t="0" r="0" b="0"/>
+            <wp:docPr id="9" name="Picture 9" descr="C:\Users\7520\Downloads\z6972398191768_5a7d798f053869145c5c3f521d7eeca0.jpg"/>
             <wp:cNvGraphicFramePr>
               <a:graphicFrameLocks xmlns:a="http://schemas.openxmlformats.org/drawingml/2006/main" noChangeAspect="1"/>
             </wp:cNvGraphicFramePr>
@@ -853,7 +869,7 @@
               <a:graphicData uri="http://schemas.openxmlformats.org/drawingml/2006/picture">
                 <pic:pic xmlns:pic="http://schemas.openxmlformats.org/drawingml/2006/picture">
                   <pic:nvPicPr>
-                    <pic:cNvPr id="0" name="Picture 15" descr="C:\Users\7520\Downloads\z6969620635264_d9ab795b88e1844b49c6a9739c58cc06.jpg"/>
+                    <pic:cNvPr id="0" name="Picture 1" descr="C:\Users\7520\Downloads\z6972398191768_5a7d798f053869145c5c3f521d7eeca0.jpg"/>
                     <pic:cNvPicPr>
                       <a:picLocks noChangeAspect="1" noChangeArrowheads="1"/>
                     </pic:cNvPicPr>
@@ -874,7 +890,7 @@
                   <pic:spPr bwMode="auto">
                     <a:xfrm>
                       <a:off x="0" y="0"/>
-                      <a:ext cx="6583680" cy="4015740"/>
+                      <a:ext cx="5943600" cy="3189884"/>
                     </a:xfrm>
                     <a:prstGeom prst="rect">
                       <a:avLst/>
@@ -890,8 +906,6 @@
           </wp:inline>
         </w:drawing>
       </w:r>
-      <w:bookmarkStart w:id="0" w:name="_GoBack"/>
-      <w:bookmarkEnd w:id="0"/>
     </w:p>
     <w:p>
       <w:pPr>
@@ -1308,16 +1322,7 @@
                 <w:sz w:val="28"/>
                 <w:szCs w:val="28"/>
               </w:rPr>
-              <w:t xml:space="preserve"> Lưu thông tin nếu hợp lệ; nếu không hợp lệ, báo </w:t>
-            </w:r>
-            <w:r>
-              <w:rPr>
-                <w:rFonts w:ascii="Times New Roman" w:hAnsi="Times New Roman" w:cs="Times New Roman"/>
-                <w:sz w:val="28"/>
-                <w:szCs w:val="28"/>
-              </w:rPr>
-              <w:lastRenderedPageBreak/>
-              <w:t>lỗi.</w:t>
+              <w:t xml:space="preserve"> Lưu thông tin nếu hợp lệ; nếu không hợp lệ, báo lỗi.</w:t>
             </w:r>
             <w:r>
               <w:rPr>
@@ -2026,7 +2031,6 @@
                 <w:sz w:val="28"/>
                 <w:szCs w:val="28"/>
               </w:rPr>
-              <w:lastRenderedPageBreak/>
               <w:t>Điều kiện tiên quyết</w:t>
             </w:r>
           </w:p>
@@ -2093,6 +2097,7 @@
                 <w:sz w:val="28"/>
                 <w:szCs w:val="28"/>
               </w:rPr>
+              <w:lastRenderedPageBreak/>
               <w:t>Luồng phụ/Ngoại lệ</w:t>
             </w:r>
           </w:p>
@@ -2758,7 +2763,6 @@
                 <w:sz w:val="28"/>
                 <w:szCs w:val="28"/>
               </w:rPr>
-              <w:lastRenderedPageBreak/>
               <w:t>Luồng phụ/Ngoại lệ</w:t>
             </w:r>
           </w:p>
@@ -2842,6 +2846,7 @@
                 <w:sz w:val="28"/>
                 <w:szCs w:val="28"/>
               </w:rPr>
+              <w:lastRenderedPageBreak/>
               <w:t>Kết quả mong đợi</w:t>
             </w:r>
           </w:p>
@@ -2933,8 +2938,8 @@
         <w:tblLook w:val="04A0" w:firstRow="1" w:lastRow="0" w:firstColumn="1" w:lastColumn="0" w:noHBand="0" w:noVBand="1"/>
       </w:tblPr>
       <w:tblGrid>
-        <w:gridCol w:w="2168"/>
-        <w:gridCol w:w="7182"/>
+        <w:gridCol w:w="2205"/>
+        <w:gridCol w:w="7145"/>
       </w:tblGrid>
       <w:tr>
         <w:trPr>
@@ -2949,18 +2954,19 @@
           </w:tcPr>
           <w:p>
             <w:pPr>
-              <w:spacing w:line="276" w:lineRule="auto"/>
-              <w:rPr>
-                <w:rFonts w:ascii="Times New Roman" w:hAnsi="Times New Roman" w:cs="Times New Roman"/>
-                <w:b/>
-                <w:sz w:val="28"/>
-              </w:rPr>
-            </w:pPr>
-            <w:r>
-              <w:rPr>
-                <w:rFonts w:ascii="Times New Roman" w:hAnsi="Times New Roman" w:cs="Times New Roman"/>
-                <w:b/>
-                <w:sz w:val="28"/>
+              <w:rPr>
+                <w:rFonts w:ascii="Times New Roman" w:hAnsi="Times New Roman" w:cs="Times New Roman"/>
+                <w:b/>
+                <w:sz w:val="28"/>
+                <w:szCs w:val="28"/>
+              </w:rPr>
+            </w:pPr>
+            <w:r>
+              <w:rPr>
+                <w:rFonts w:ascii="Times New Roman" w:hAnsi="Times New Roman" w:cs="Times New Roman"/>
+                <w:b/>
+                <w:sz w:val="28"/>
+                <w:szCs w:val="28"/>
               </w:rPr>
               <w:t>Mục</w:t>
             </w:r>
@@ -2974,18 +2980,19 @@
           </w:tcPr>
           <w:p>
             <w:pPr>
-              <w:spacing w:line="276" w:lineRule="auto"/>
-              <w:rPr>
-                <w:rFonts w:ascii="Times New Roman" w:hAnsi="Times New Roman" w:cs="Times New Roman"/>
-                <w:b/>
-                <w:sz w:val="28"/>
-              </w:rPr>
-            </w:pPr>
-            <w:r>
-              <w:rPr>
-                <w:rFonts w:ascii="Times New Roman" w:hAnsi="Times New Roman" w:cs="Times New Roman"/>
-                <w:b/>
-                <w:sz w:val="28"/>
+              <w:rPr>
+                <w:rFonts w:ascii="Times New Roman" w:hAnsi="Times New Roman" w:cs="Times New Roman"/>
+                <w:b/>
+                <w:sz w:val="28"/>
+                <w:szCs w:val="28"/>
+              </w:rPr>
+            </w:pPr>
+            <w:r>
+              <w:rPr>
+                <w:rFonts w:ascii="Times New Roman" w:hAnsi="Times New Roman" w:cs="Times New Roman"/>
+                <w:b/>
+                <w:sz w:val="28"/>
+                <w:szCs w:val="28"/>
               </w:rPr>
               <w:t>Nội dung</w:t>
             </w:r>
@@ -3004,18 +3011,19 @@
           </w:tcPr>
           <w:p>
             <w:pPr>
-              <w:spacing w:line="276" w:lineRule="auto"/>
-              <w:rPr>
-                <w:rFonts w:ascii="Times New Roman" w:hAnsi="Times New Roman" w:cs="Times New Roman"/>
-                <w:b/>
-                <w:sz w:val="28"/>
-              </w:rPr>
-            </w:pPr>
-            <w:r>
-              <w:rPr>
-                <w:rFonts w:ascii="Times New Roman" w:hAnsi="Times New Roman" w:cs="Times New Roman"/>
-                <w:b/>
-                <w:sz w:val="28"/>
+              <w:rPr>
+                <w:rFonts w:ascii="Times New Roman" w:hAnsi="Times New Roman" w:cs="Times New Roman"/>
+                <w:b/>
+                <w:sz w:val="28"/>
+                <w:szCs w:val="28"/>
+              </w:rPr>
+            </w:pPr>
+            <w:r>
+              <w:rPr>
+                <w:rFonts w:ascii="Times New Roman" w:hAnsi="Times New Roman" w:cs="Times New Roman"/>
+                <w:b/>
+                <w:sz w:val="28"/>
+                <w:szCs w:val="28"/>
               </w:rPr>
               <w:t>Mô tả</w:t>
             </w:r>
@@ -3029,18 +3037,19 @@
           </w:tcPr>
           <w:p>
             <w:pPr>
-              <w:spacing w:line="276" w:lineRule="auto"/>
-              <w:rPr>
-                <w:rFonts w:ascii="Times New Roman" w:hAnsi="Times New Roman" w:cs="Times New Roman"/>
-                <w:sz w:val="28"/>
-              </w:rPr>
-            </w:pPr>
-            <w:r>
-              <w:rPr>
-                <w:rFonts w:ascii="Times New Roman" w:hAnsi="Times New Roman" w:cs="Times New Roman"/>
-                <w:sz w:val="28"/>
-              </w:rPr>
-              <w:t>Use Case này mô tả quá trình khách hàng đặt mượn sách từ hệ thống thư viện.</w:t>
+              <w:rPr>
+                <w:rFonts w:ascii="Times New Roman" w:hAnsi="Times New Roman" w:cs="Times New Roman"/>
+                <w:sz w:val="28"/>
+                <w:szCs w:val="28"/>
+              </w:rPr>
+            </w:pPr>
+            <w:r>
+              <w:rPr>
+                <w:rFonts w:ascii="Times New Roman" w:hAnsi="Times New Roman" w:cs="Times New Roman"/>
+                <w:sz w:val="28"/>
+                <w:szCs w:val="28"/>
+              </w:rPr>
+              <w:t>Use Case này mô tả quá trình khách hàng đặt hàng mua sách từ hệ thống.</w:t>
             </w:r>
           </w:p>
         </w:tc>
@@ -3057,18 +3066,19 @@
           </w:tcPr>
           <w:p>
             <w:pPr>
-              <w:spacing w:line="276" w:lineRule="auto"/>
-              <w:rPr>
-                <w:rFonts w:ascii="Times New Roman" w:hAnsi="Times New Roman" w:cs="Times New Roman"/>
-                <w:b/>
-                <w:sz w:val="28"/>
-              </w:rPr>
-            </w:pPr>
-            <w:r>
-              <w:rPr>
-                <w:rFonts w:ascii="Times New Roman" w:hAnsi="Times New Roman" w:cs="Times New Roman"/>
-                <w:b/>
-                <w:sz w:val="28"/>
+              <w:rPr>
+                <w:rFonts w:ascii="Times New Roman" w:hAnsi="Times New Roman" w:cs="Times New Roman"/>
+                <w:b/>
+                <w:sz w:val="28"/>
+                <w:szCs w:val="28"/>
+              </w:rPr>
+            </w:pPr>
+            <w:r>
+              <w:rPr>
+                <w:rFonts w:ascii="Times New Roman" w:hAnsi="Times New Roman" w:cs="Times New Roman"/>
+                <w:b/>
+                <w:sz w:val="28"/>
+                <w:szCs w:val="28"/>
               </w:rPr>
               <w:t>Tác nhân liên quan</w:t>
             </w:r>
@@ -3082,17 +3092,18 @@
           </w:tcPr>
           <w:p>
             <w:pPr>
-              <w:spacing w:line="276" w:lineRule="auto"/>
-              <w:rPr>
-                <w:rFonts w:ascii="Times New Roman" w:hAnsi="Times New Roman" w:cs="Times New Roman"/>
-                <w:sz w:val="28"/>
-              </w:rPr>
-            </w:pPr>
-            <w:r>
-              <w:rPr>
-                <w:rFonts w:ascii="Times New Roman" w:hAnsi="Times New Roman" w:cs="Times New Roman"/>
-                <w:b/>
-                <w:sz w:val="28"/>
+              <w:rPr>
+                <w:rFonts w:ascii="Times New Roman" w:hAnsi="Times New Roman" w:cs="Times New Roman"/>
+                <w:sz w:val="28"/>
+                <w:szCs w:val="28"/>
+              </w:rPr>
+            </w:pPr>
+            <w:r>
+              <w:rPr>
+                <w:rFonts w:ascii="Times New Roman" w:hAnsi="Times New Roman" w:cs="Times New Roman"/>
+                <w:b/>
+                <w:sz w:val="28"/>
+                <w:szCs w:val="28"/>
               </w:rPr>
               <w:t>- Khách hàng:</w:t>
             </w:r>
@@ -3100,13 +3111,15 @@
               <w:rPr>
                 <w:rFonts w:ascii="Times New Roman" w:hAnsi="Times New Roman" w:cs="Times New Roman"/>
                 <w:sz w:val="28"/>
-              </w:rPr>
-              <w:t xml:space="preserve"> Người sử dụng hệ thống, thực hiện đặt mượn sách.</w:t>
-            </w:r>
-            <w:r>
-              <w:rPr>
-                <w:rFonts w:ascii="Times New Roman" w:hAnsi="Times New Roman" w:cs="Times New Roman"/>
-                <w:sz w:val="28"/>
+                <w:szCs w:val="28"/>
+              </w:rPr>
+              <w:t xml:space="preserve"> Người sử dụng hệ thống, thực hiện đặt hàng mua sách.</w:t>
+            </w:r>
+            <w:r>
+              <w:rPr>
+                <w:rFonts w:ascii="Times New Roman" w:hAnsi="Times New Roman" w:cs="Times New Roman"/>
+                <w:sz w:val="28"/>
+                <w:szCs w:val="28"/>
               </w:rPr>
               <w:br/>
             </w:r>
@@ -3115,20 +3128,23 @@
                 <w:rFonts w:ascii="Times New Roman" w:hAnsi="Times New Roman" w:cs="Times New Roman"/>
                 <w:b/>
                 <w:sz w:val="28"/>
-              </w:rPr>
-              <w:t>- Hệ thống</w:t>
-            </w:r>
-            <w:r>
-              <w:rPr>
-                <w:rFonts w:ascii="Times New Roman" w:hAnsi="Times New Roman" w:cs="Times New Roman"/>
-                <w:sz w:val="28"/>
-              </w:rPr>
-              <w:t>: Xử lý yêu cầu đặt mượn và cập nhật trạng thái sách.</w:t>
-            </w:r>
-            <w:r>
-              <w:rPr>
-                <w:rFonts w:ascii="Times New Roman" w:hAnsi="Times New Roman" w:cs="Times New Roman"/>
-                <w:sz w:val="28"/>
+                <w:szCs w:val="28"/>
+              </w:rPr>
+              <w:t>- Hệ thống:</w:t>
+            </w:r>
+            <w:r>
+              <w:rPr>
+                <w:rFonts w:ascii="Times New Roman" w:hAnsi="Times New Roman" w:cs="Times New Roman"/>
+                <w:sz w:val="28"/>
+                <w:szCs w:val="28"/>
+              </w:rPr>
+              <w:t xml:space="preserve"> Xử lý yêu cầu đặt hàng và cập nhật trạng thái sách.</w:t>
+            </w:r>
+            <w:r>
+              <w:rPr>
+                <w:rFonts w:ascii="Times New Roman" w:hAnsi="Times New Roman" w:cs="Times New Roman"/>
+                <w:sz w:val="28"/>
+                <w:szCs w:val="28"/>
               </w:rPr>
               <w:br/>
             </w:r>
@@ -3137,6 +3153,7 @@
                 <w:rFonts w:ascii="Times New Roman" w:hAnsi="Times New Roman" w:cs="Times New Roman"/>
                 <w:b/>
                 <w:sz w:val="28"/>
+                <w:szCs w:val="28"/>
               </w:rPr>
               <w:t>- Quản lý/Nhân viên:</w:t>
             </w:r>
@@ -3144,8 +3161,9 @@
               <w:rPr>
                 <w:rFonts w:ascii="Times New Roman" w:hAnsi="Times New Roman" w:cs="Times New Roman"/>
                 <w:sz w:val="28"/>
-              </w:rPr>
-              <w:t xml:space="preserve"> Xác nhận và xử lý đơn mượn (nếu cần).</w:t>
+                <w:szCs w:val="28"/>
+              </w:rPr>
+              <w:t xml:space="preserve"> Xác nhận và xử lý đơn hàng (nếu cần).</w:t>
             </w:r>
           </w:p>
         </w:tc>
@@ -3162,18 +3180,19 @@
           </w:tcPr>
           <w:p>
             <w:pPr>
-              <w:spacing w:line="276" w:lineRule="auto"/>
-              <w:rPr>
-                <w:rFonts w:ascii="Times New Roman" w:hAnsi="Times New Roman" w:cs="Times New Roman"/>
-                <w:b/>
-                <w:sz w:val="28"/>
-              </w:rPr>
-            </w:pPr>
-            <w:r>
-              <w:rPr>
-                <w:rFonts w:ascii="Times New Roman" w:hAnsi="Times New Roman" w:cs="Times New Roman"/>
-                <w:b/>
-                <w:sz w:val="28"/>
+              <w:rPr>
+                <w:rFonts w:ascii="Times New Roman" w:hAnsi="Times New Roman" w:cs="Times New Roman"/>
+                <w:b/>
+                <w:sz w:val="28"/>
+                <w:szCs w:val="28"/>
+              </w:rPr>
+            </w:pPr>
+            <w:r>
+              <w:rPr>
+                <w:rFonts w:ascii="Times New Roman" w:hAnsi="Times New Roman" w:cs="Times New Roman"/>
+                <w:b/>
+                <w:sz w:val="28"/>
+                <w:szCs w:val="28"/>
               </w:rPr>
               <w:t>Luồng sự kiện chính</w:t>
             </w:r>
@@ -3187,31 +3206,34 @@
           </w:tcPr>
           <w:p>
             <w:pPr>
-              <w:spacing w:line="276" w:lineRule="auto"/>
-              <w:rPr>
-                <w:rFonts w:ascii="Times New Roman" w:hAnsi="Times New Roman" w:cs="Times New Roman"/>
-                <w:sz w:val="28"/>
-              </w:rPr>
-            </w:pPr>
-            <w:r>
-              <w:rPr>
-                <w:rFonts w:ascii="Times New Roman" w:hAnsi="Times New Roman" w:cs="Times New Roman"/>
-                <w:b/>
-                <w:sz w:val="28"/>
-              </w:rPr>
-              <w:t>1. Khách:</w:t>
-            </w:r>
-            <w:r>
-              <w:rPr>
-                <w:rFonts w:ascii="Times New Roman" w:hAnsi="Times New Roman" w:cs="Times New Roman"/>
-                <w:sz w:val="28"/>
-              </w:rPr>
-              <w:t xml:space="preserve"> Chọn sách cần mượn từ danh sách hoặc kết quả tìm kiếm.</w:t>
-            </w:r>
-            <w:r>
-              <w:rPr>
-                <w:rFonts w:ascii="Times New Roman" w:hAnsi="Times New Roman" w:cs="Times New Roman"/>
-                <w:sz w:val="28"/>
+              <w:rPr>
+                <w:rFonts w:ascii="Times New Roman" w:hAnsi="Times New Roman" w:cs="Times New Roman"/>
+                <w:sz w:val="28"/>
+                <w:szCs w:val="28"/>
+              </w:rPr>
+            </w:pPr>
+            <w:r>
+              <w:rPr>
+                <w:rFonts w:ascii="Times New Roman" w:hAnsi="Times New Roman" w:cs="Times New Roman"/>
+                <w:b/>
+                <w:sz w:val="28"/>
+                <w:szCs w:val="28"/>
+              </w:rPr>
+              <w:t xml:space="preserve">1. Khách: </w:t>
+            </w:r>
+            <w:r>
+              <w:rPr>
+                <w:rFonts w:ascii="Times New Roman" w:hAnsi="Times New Roman" w:cs="Times New Roman"/>
+                <w:sz w:val="28"/>
+                <w:szCs w:val="28"/>
+              </w:rPr>
+              <w:t>Chọn sách cần mua từ danh sách hoặc kết quả tìm kiếm.</w:t>
+            </w:r>
+            <w:r>
+              <w:rPr>
+                <w:rFonts w:ascii="Times New Roman" w:hAnsi="Times New Roman" w:cs="Times New Roman"/>
+                <w:sz w:val="28"/>
+                <w:szCs w:val="28"/>
               </w:rPr>
               <w:br/>
             </w:r>
@@ -3220,6 +3242,7 @@
                 <w:rFonts w:ascii="Times New Roman" w:hAnsi="Times New Roman" w:cs="Times New Roman"/>
                 <w:b/>
                 <w:sz w:val="28"/>
+                <w:szCs w:val="28"/>
               </w:rPr>
               <w:t>2. Khách:</w:t>
             </w:r>
@@ -3227,13 +3250,15 @@
               <w:rPr>
                 <w:rFonts w:ascii="Times New Roman" w:hAnsi="Times New Roman" w:cs="Times New Roman"/>
                 <w:sz w:val="28"/>
-              </w:rPr>
-              <w:t xml:space="preserve"> Nhấn nút "Đặt mượn" và xác nhận thông tin (thời gian mượn, số lượng).</w:t>
-            </w:r>
-            <w:r>
-              <w:rPr>
-                <w:rFonts w:ascii="Times New Roman" w:hAnsi="Times New Roman" w:cs="Times New Roman"/>
-                <w:sz w:val="28"/>
+                <w:szCs w:val="28"/>
+              </w:rPr>
+              <w:t xml:space="preserve"> Nhấn nút "Đặt hàng" và xác nhận thông tin (số lượng, địa chỉ giao hàng).</w:t>
+            </w:r>
+            <w:r>
+              <w:rPr>
+                <w:rFonts w:ascii="Times New Roman" w:hAnsi="Times New Roman" w:cs="Times New Roman"/>
+                <w:sz w:val="28"/>
+                <w:szCs w:val="28"/>
               </w:rPr>
               <w:br/>
             </w:r>
@@ -3242,6 +3267,7 @@
                 <w:rFonts w:ascii="Times New Roman" w:hAnsi="Times New Roman" w:cs="Times New Roman"/>
                 <w:b/>
                 <w:sz w:val="28"/>
+                <w:szCs w:val="28"/>
               </w:rPr>
               <w:t>3. Hệ thống:</w:t>
             </w:r>
@@ -3249,13 +3275,15 @@
               <w:rPr>
                 <w:rFonts w:ascii="Times New Roman" w:hAnsi="Times New Roman" w:cs="Times New Roman"/>
                 <w:sz w:val="28"/>
-              </w:rPr>
-              <w:t xml:space="preserve"> Kiểm tra tính hợp lệ (sách còn sẵn, người dùng đủ điều kiện mượn).</w:t>
-            </w:r>
-            <w:r>
-              <w:rPr>
-                <w:rFonts w:ascii="Times New Roman" w:hAnsi="Times New Roman" w:cs="Times New Roman"/>
-                <w:sz w:val="28"/>
+                <w:szCs w:val="28"/>
+              </w:rPr>
+              <w:t xml:space="preserve"> Kiểm tra tính hợp lệ (sách còn hàng, thông tin giao hàng hợp lệ).</w:t>
+            </w:r>
+            <w:r>
+              <w:rPr>
+                <w:rFonts w:ascii="Times New Roman" w:hAnsi="Times New Roman" w:cs="Times New Roman"/>
+                <w:sz w:val="28"/>
+                <w:szCs w:val="28"/>
               </w:rPr>
               <w:br/>
             </w:r>
@@ -3264,6 +3292,7 @@
                 <w:rFonts w:ascii="Times New Roman" w:hAnsi="Times New Roman" w:cs="Times New Roman"/>
                 <w:b/>
                 <w:sz w:val="28"/>
+                <w:szCs w:val="28"/>
               </w:rPr>
               <w:t>4. Hệ thống:</w:t>
             </w:r>
@@ -3271,13 +3300,15 @@
               <w:rPr>
                 <w:rFonts w:ascii="Times New Roman" w:hAnsi="Times New Roman" w:cs="Times New Roman"/>
                 <w:sz w:val="28"/>
-              </w:rPr>
-              <w:t xml:space="preserve"> Lưu đơn mượn và gửi thông báo xác nhận.</w:t>
-            </w:r>
-            <w:r>
-              <w:rPr>
-                <w:rFonts w:ascii="Times New Roman" w:hAnsi="Times New Roman" w:cs="Times New Roman"/>
-                <w:sz w:val="28"/>
+                <w:szCs w:val="28"/>
+              </w:rPr>
+              <w:t xml:space="preserve"> Lưu đơn hàng và gửi thông báo xác nhận.</w:t>
+            </w:r>
+            <w:r>
+              <w:rPr>
+                <w:rFonts w:ascii="Times New Roman" w:hAnsi="Times New Roman" w:cs="Times New Roman"/>
+                <w:sz w:val="28"/>
+                <w:szCs w:val="28"/>
               </w:rPr>
               <w:br/>
             </w:r>
@@ -3286,6 +3317,7 @@
                 <w:rFonts w:ascii="Times New Roman" w:hAnsi="Times New Roman" w:cs="Times New Roman"/>
                 <w:b/>
                 <w:sz w:val="28"/>
+                <w:szCs w:val="28"/>
               </w:rPr>
               <w:t>5. Khách:</w:t>
             </w:r>
@@ -3293,6 +3325,7 @@
               <w:rPr>
                 <w:rFonts w:ascii="Times New Roman" w:hAnsi="Times New Roman" w:cs="Times New Roman"/>
                 <w:sz w:val="28"/>
+                <w:szCs w:val="28"/>
               </w:rPr>
               <w:t xml:space="preserve"> Kết thúc quy trình.</w:t>
             </w:r>
@@ -3311,18 +3344,19 @@
           </w:tcPr>
           <w:p>
             <w:pPr>
-              <w:spacing w:line="276" w:lineRule="auto"/>
-              <w:rPr>
-                <w:rFonts w:ascii="Times New Roman" w:hAnsi="Times New Roman" w:cs="Times New Roman"/>
-                <w:b/>
-                <w:sz w:val="28"/>
-              </w:rPr>
-            </w:pPr>
-            <w:r>
-              <w:rPr>
-                <w:rFonts w:ascii="Times New Roman" w:hAnsi="Times New Roman" w:cs="Times New Roman"/>
-                <w:b/>
-                <w:sz w:val="28"/>
+              <w:rPr>
+                <w:rFonts w:ascii="Times New Roman" w:hAnsi="Times New Roman" w:cs="Times New Roman"/>
+                <w:b/>
+                <w:sz w:val="28"/>
+                <w:szCs w:val="28"/>
+              </w:rPr>
+            </w:pPr>
+            <w:r>
+              <w:rPr>
+                <w:rFonts w:ascii="Times New Roman" w:hAnsi="Times New Roman" w:cs="Times New Roman"/>
+                <w:b/>
+                <w:sz w:val="28"/>
+                <w:szCs w:val="28"/>
               </w:rPr>
               <w:t>Điều kiện tiên quyết</w:t>
             </w:r>
@@ -3336,16 +3370,17 @@
           </w:tcPr>
           <w:p>
             <w:pPr>
-              <w:spacing w:line="276" w:lineRule="auto"/>
-              <w:rPr>
-                <w:rFonts w:ascii="Times New Roman" w:hAnsi="Times New Roman" w:cs="Times New Roman"/>
-                <w:sz w:val="28"/>
-              </w:rPr>
-            </w:pPr>
-            <w:r>
-              <w:rPr>
-                <w:rFonts w:ascii="Times New Roman" w:hAnsi="Times New Roman" w:cs="Times New Roman"/>
-                <w:sz w:val="28"/>
+              <w:rPr>
+                <w:rFonts w:ascii="Times New Roman" w:hAnsi="Times New Roman" w:cs="Times New Roman"/>
+                <w:sz w:val="28"/>
+                <w:szCs w:val="28"/>
+              </w:rPr>
+            </w:pPr>
+            <w:r>
+              <w:rPr>
+                <w:rFonts w:ascii="Times New Roman" w:hAnsi="Times New Roman" w:cs="Times New Roman"/>
+                <w:sz w:val="28"/>
+                <w:szCs w:val="28"/>
               </w:rPr>
               <w:t>- Người dùng cần có kết nối internet.</w:t>
             </w:r>
@@ -3353,6 +3388,7 @@
               <w:rPr>
                 <w:rFonts w:ascii="Times New Roman" w:hAnsi="Times New Roman" w:cs="Times New Roman"/>
                 <w:sz w:val="28"/>
+                <w:szCs w:val="28"/>
               </w:rPr>
               <w:br/>
               <w:t>- Người dùng đã đăng nhập vào hệ thống.</w:t>
@@ -3361,9 +3397,10 @@
               <w:rPr>
                 <w:rFonts w:ascii="Times New Roman" w:hAnsi="Times New Roman" w:cs="Times New Roman"/>
                 <w:sz w:val="28"/>
+                <w:szCs w:val="28"/>
               </w:rPr>
               <w:br/>
-              <w:t>- Sách cần mượn phải còn sẵn trong thư viện.</w:t>
+              <w:t>- Sách cần mua phải còn hàng trong kho.</w:t>
             </w:r>
           </w:p>
         </w:tc>
@@ -3380,20 +3417,20 @@
           </w:tcPr>
           <w:p>
             <w:pPr>
-              <w:spacing w:line="276" w:lineRule="auto"/>
-              <w:rPr>
-                <w:rFonts w:ascii="Times New Roman" w:hAnsi="Times New Roman" w:cs="Times New Roman"/>
-                <w:b/>
-                <w:sz w:val="28"/>
-              </w:rPr>
-            </w:pPr>
-            <w:r>
-              <w:rPr>
-                <w:rFonts w:ascii="Times New Roman" w:hAnsi="Times New Roman" w:cs="Times New Roman"/>
-                <w:b/>
-                <w:sz w:val="28"/>
-              </w:rPr>
-              <w:lastRenderedPageBreak/>
+              <w:rPr>
+                <w:rFonts w:ascii="Times New Roman" w:hAnsi="Times New Roman" w:cs="Times New Roman"/>
+                <w:b/>
+                <w:sz w:val="28"/>
+                <w:szCs w:val="28"/>
+              </w:rPr>
+            </w:pPr>
+            <w:r>
+              <w:rPr>
+                <w:rFonts w:ascii="Times New Roman" w:hAnsi="Times New Roman" w:cs="Times New Roman"/>
+                <w:b/>
+                <w:sz w:val="28"/>
+                <w:szCs w:val="28"/>
+              </w:rPr>
               <w:t>Luồng phụ/Ngoại lệ</w:t>
             </w:r>
           </w:p>
@@ -3406,17 +3443,18 @@
           </w:tcPr>
           <w:p>
             <w:pPr>
-              <w:spacing w:line="276" w:lineRule="auto"/>
-              <w:rPr>
-                <w:rFonts w:ascii="Times New Roman" w:hAnsi="Times New Roman" w:cs="Times New Roman"/>
-                <w:sz w:val="28"/>
-              </w:rPr>
-            </w:pPr>
-            <w:r>
-              <w:rPr>
-                <w:rFonts w:ascii="Times New Roman" w:hAnsi="Times New Roman" w:cs="Times New Roman"/>
-                <w:b/>
-                <w:sz w:val="28"/>
+              <w:rPr>
+                <w:rFonts w:ascii="Times New Roman" w:hAnsi="Times New Roman" w:cs="Times New Roman"/>
+                <w:sz w:val="28"/>
+                <w:szCs w:val="28"/>
+              </w:rPr>
+            </w:pPr>
+            <w:r>
+              <w:rPr>
+                <w:rFonts w:ascii="Times New Roman" w:hAnsi="Times New Roman" w:cs="Times New Roman"/>
+                <w:b/>
+                <w:sz w:val="28"/>
+                <w:szCs w:val="28"/>
               </w:rPr>
               <w:t>1. Hệ thống:</w:t>
             </w:r>
@@ -3424,27 +3462,31 @@
               <w:rPr>
                 <w:rFonts w:ascii="Times New Roman" w:hAnsi="Times New Roman" w:cs="Times New Roman"/>
                 <w:sz w:val="28"/>
-              </w:rPr>
-              <w:t xml:space="preserve"> Báo lỗi: Sách đã được mượn hế</w:t>
-            </w:r>
-            <w:r>
-              <w:rPr>
-                <w:rFonts w:ascii="Times New Roman" w:hAnsi="Times New Roman" w:cs="Times New Roman"/>
-                <w:sz w:val="28"/>
-              </w:rPr>
-              <w:t>t</w:t>
-            </w:r>
-            <w:r>
-              <w:rPr>
-                <w:rFonts w:ascii="Times New Roman" w:hAnsi="Times New Roman" w:cs="Times New Roman"/>
-                <w:sz w:val="28"/>
-              </w:rPr>
-              <w:t>.</w:t>
-            </w:r>
-            <w:r>
-              <w:rPr>
-                <w:rFonts w:ascii="Times New Roman" w:hAnsi="Times New Roman" w:cs="Times New Roman"/>
-                <w:sz w:val="28"/>
+                <w:szCs w:val="28"/>
+              </w:rPr>
+              <w:t xml:space="preserve"> Báo lỗi: Sách đã hế</w:t>
+            </w:r>
+            <w:r>
+              <w:rPr>
+                <w:rFonts w:ascii="Times New Roman" w:hAnsi="Times New Roman" w:cs="Times New Roman"/>
+                <w:sz w:val="28"/>
+                <w:szCs w:val="28"/>
+              </w:rPr>
+              <w:t>t hàng, hãy</w:t>
+            </w:r>
+            <w:r>
+              <w:rPr>
+                <w:rFonts w:ascii="Times New Roman" w:hAnsi="Times New Roman" w:cs="Times New Roman"/>
+                <w:sz w:val="28"/>
+                <w:szCs w:val="28"/>
+              </w:rPr>
+              <w:t xml:space="preserve"> chọn sách khác.</w:t>
+            </w:r>
+            <w:r>
+              <w:rPr>
+                <w:rFonts w:ascii="Times New Roman" w:hAnsi="Times New Roman" w:cs="Times New Roman"/>
+                <w:sz w:val="28"/>
+                <w:szCs w:val="28"/>
               </w:rPr>
               <w:br/>
             </w:r>
@@ -3453,6 +3495,7 @@
                 <w:rFonts w:ascii="Times New Roman" w:hAnsi="Times New Roman" w:cs="Times New Roman"/>
                 <w:b/>
                 <w:sz w:val="28"/>
+                <w:szCs w:val="28"/>
               </w:rPr>
               <w:t>2. Hệ thống:</w:t>
             </w:r>
@@ -3460,8 +3503,9 @@
               <w:rPr>
                 <w:rFonts w:ascii="Times New Roman" w:hAnsi="Times New Roman" w:cs="Times New Roman"/>
                 <w:sz w:val="28"/>
-              </w:rPr>
-              <w:t xml:space="preserve"> Báo lỗi: Người dùng vượt quá giới hạn mượn sách, yêu cầu trả sách trước.</w:t>
+                <w:szCs w:val="28"/>
+              </w:rPr>
+              <w:t xml:space="preserve"> Báo lỗi: Thông tin giao hàng không hợp lệ, yêu cầu nhập lại.</w:t>
             </w:r>
           </w:p>
         </w:tc>
@@ -3478,19 +3522,21 @@
           </w:tcPr>
           <w:p>
             <w:pPr>
-              <w:spacing w:line="276" w:lineRule="auto"/>
-              <w:rPr>
-                <w:rFonts w:ascii="Times New Roman" w:hAnsi="Times New Roman" w:cs="Times New Roman"/>
-                <w:b/>
-                <w:sz w:val="28"/>
-              </w:rPr>
-            </w:pPr>
-            <w:r>
-              <w:rPr>
-                <w:rFonts w:ascii="Times New Roman" w:hAnsi="Times New Roman" w:cs="Times New Roman"/>
-                <w:b/>
-                <w:sz w:val="28"/>
-              </w:rPr>
+              <w:rPr>
+                <w:rFonts w:ascii="Times New Roman" w:hAnsi="Times New Roman" w:cs="Times New Roman"/>
+                <w:b/>
+                <w:sz w:val="28"/>
+                <w:szCs w:val="28"/>
+              </w:rPr>
+            </w:pPr>
+            <w:r>
+              <w:rPr>
+                <w:rFonts w:ascii="Times New Roman" w:hAnsi="Times New Roman" w:cs="Times New Roman"/>
+                <w:b/>
+                <w:sz w:val="28"/>
+                <w:szCs w:val="28"/>
+              </w:rPr>
+              <w:lastRenderedPageBreak/>
               <w:t>Kết quả mong đợi</w:t>
             </w:r>
           </w:p>
@@ -3503,26 +3549,28 @@
           </w:tcPr>
           <w:p>
             <w:pPr>
-              <w:spacing w:line="276" w:lineRule="auto"/>
-              <w:rPr>
-                <w:rFonts w:ascii="Times New Roman" w:hAnsi="Times New Roman" w:cs="Times New Roman"/>
-                <w:sz w:val="28"/>
-              </w:rPr>
-            </w:pPr>
-            <w:r>
-              <w:rPr>
-                <w:rFonts w:ascii="Times New Roman" w:hAnsi="Times New Roman" w:cs="Times New Roman"/>
-                <w:sz w:val="28"/>
-              </w:rPr>
-              <w:t>- Người dùng đặt mượn sách thành công.</w:t>
-            </w:r>
-            <w:r>
-              <w:rPr>
-                <w:rFonts w:ascii="Times New Roman" w:hAnsi="Times New Roman" w:cs="Times New Roman"/>
-                <w:sz w:val="28"/>
+              <w:rPr>
+                <w:rFonts w:ascii="Times New Roman" w:hAnsi="Times New Roman" w:cs="Times New Roman"/>
+                <w:sz w:val="28"/>
+                <w:szCs w:val="28"/>
+              </w:rPr>
+            </w:pPr>
+            <w:r>
+              <w:rPr>
+                <w:rFonts w:ascii="Times New Roman" w:hAnsi="Times New Roman" w:cs="Times New Roman"/>
+                <w:sz w:val="28"/>
+                <w:szCs w:val="28"/>
+              </w:rPr>
+              <w:t>- Người dùng đặt hàng mua sách thành công.</w:t>
+            </w:r>
+            <w:r>
+              <w:rPr>
+                <w:rFonts w:ascii="Times New Roman" w:hAnsi="Times New Roman" w:cs="Times New Roman"/>
+                <w:sz w:val="28"/>
+                <w:szCs w:val="28"/>
               </w:rPr>
               <w:br/>
-              <w:t>- Hệ thống cập nhật trạng thái sách và thông báo cho người dùng.</w:t>
+              <w:t>- Hệ thống cập nhật trạng thái kho sách và thông báo cho người dùng.</w:t>
             </w:r>
           </w:p>
         </w:tc>
@@ -4114,7 +4162,6 @@
                 <w:sz w:val="28"/>
                 <w:szCs w:val="28"/>
               </w:rPr>
-              <w:lastRenderedPageBreak/>
               <w:t>Kết quả mong đợi</w:t>
             </w:r>
           </w:p>
@@ -4203,8 +4250,8 @@
         <w:tblLook w:val="04A0" w:firstRow="1" w:lastRow="0" w:firstColumn="1" w:lastColumn="0" w:noHBand="0" w:noVBand="1"/>
       </w:tblPr>
       <w:tblGrid>
-        <w:gridCol w:w="2209"/>
-        <w:gridCol w:w="7141"/>
+        <w:gridCol w:w="2208"/>
+        <w:gridCol w:w="7142"/>
       </w:tblGrid>
       <w:tr>
         <w:trPr>
@@ -4219,21 +4266,21 @@
           </w:tcPr>
           <w:p>
             <w:pPr>
-              <w:spacing w:line="276" w:lineRule="auto"/>
-              <w:rPr>
-                <w:rFonts w:ascii="Times New Roman" w:hAnsi="Times New Roman" w:cs="Times New Roman"/>
-                <w:b/>
-                <w:sz w:val="28"/>
-                <w:szCs w:val="28"/>
-              </w:rPr>
-            </w:pPr>
-            <w:r>
-              <w:rPr>
-                <w:rFonts w:ascii="Times New Roman" w:hAnsi="Times New Roman" w:cs="Times New Roman"/>
-                <w:b/>
-                <w:sz w:val="28"/>
-                <w:szCs w:val="28"/>
-              </w:rPr>
+              <w:rPr>
+                <w:rFonts w:ascii="Times New Roman" w:hAnsi="Times New Roman" w:cs="Times New Roman"/>
+                <w:b/>
+                <w:sz w:val="28"/>
+                <w:szCs w:val="28"/>
+              </w:rPr>
+            </w:pPr>
+            <w:r>
+              <w:rPr>
+                <w:rFonts w:ascii="Times New Roman" w:hAnsi="Times New Roman" w:cs="Times New Roman"/>
+                <w:b/>
+                <w:sz w:val="28"/>
+                <w:szCs w:val="28"/>
+              </w:rPr>
+              <w:lastRenderedPageBreak/>
               <w:t>Mục</w:t>
             </w:r>
           </w:p>
@@ -4246,7 +4293,6 @@
           </w:tcPr>
           <w:p>
             <w:pPr>
-              <w:spacing w:line="276" w:lineRule="auto"/>
               <w:rPr>
                 <w:rFonts w:ascii="Times New Roman" w:hAnsi="Times New Roman" w:cs="Times New Roman"/>
                 <w:b/>
@@ -4278,7 +4324,6 @@
           </w:tcPr>
           <w:p>
             <w:pPr>
-              <w:spacing w:line="276" w:lineRule="auto"/>
               <w:rPr>
                 <w:rFonts w:ascii="Times New Roman" w:hAnsi="Times New Roman" w:cs="Times New Roman"/>
                 <w:b/>
@@ -4305,20 +4350,19 @@
           </w:tcPr>
           <w:p>
             <w:pPr>
-              <w:spacing w:line="276" w:lineRule="auto"/>
-              <w:rPr>
-                <w:rFonts w:ascii="Times New Roman" w:hAnsi="Times New Roman" w:cs="Times New Roman"/>
-                <w:sz w:val="28"/>
-                <w:szCs w:val="28"/>
-              </w:rPr>
-            </w:pPr>
-            <w:r>
-              <w:rPr>
-                <w:rFonts w:ascii="Times New Roman" w:hAnsi="Times New Roman" w:cs="Times New Roman"/>
-                <w:sz w:val="28"/>
-                <w:szCs w:val="28"/>
-              </w:rPr>
-              <w:t>Use Case này mô tả quá trình khách hàng hủy đơn mượn sách.</w:t>
+              <w:rPr>
+                <w:rFonts w:ascii="Times New Roman" w:hAnsi="Times New Roman" w:cs="Times New Roman"/>
+                <w:sz w:val="28"/>
+                <w:szCs w:val="28"/>
+              </w:rPr>
+            </w:pPr>
+            <w:r>
+              <w:rPr>
+                <w:rFonts w:ascii="Times New Roman" w:hAnsi="Times New Roman" w:cs="Times New Roman"/>
+                <w:sz w:val="28"/>
+                <w:szCs w:val="28"/>
+              </w:rPr>
+              <w:t>Use Case này mô tả quá trình khách hàng hủy đơn hàng mua sách.</w:t>
             </w:r>
           </w:p>
         </w:tc>
@@ -4335,7 +4379,6 @@
           </w:tcPr>
           <w:p>
             <w:pPr>
-              <w:spacing w:line="276" w:lineRule="auto"/>
               <w:rPr>
                 <w:rFonts w:ascii="Times New Roman" w:hAnsi="Times New Roman" w:cs="Times New Roman"/>
                 <w:b/>
@@ -4362,7 +4405,6 @@
           </w:tcPr>
           <w:p>
             <w:pPr>
-              <w:spacing w:line="276" w:lineRule="auto"/>
               <w:rPr>
                 <w:rFonts w:ascii="Times New Roman" w:hAnsi="Times New Roman" w:cs="Times New Roman"/>
                 <w:sz w:val="28"/>
@@ -4384,7 +4426,7 @@
                 <w:sz w:val="28"/>
                 <w:szCs w:val="28"/>
               </w:rPr>
-              <w:t xml:space="preserve"> Người sử dụng hệ thống, thực hiện hủy đơn mượn.</w:t>
+              <w:t xml:space="preserve"> Người sử dụng hệ thống, thực hiện hủy đơn hàng.</w:t>
             </w:r>
             <w:r>
               <w:rPr>
@@ -4409,15 +4451,32 @@
                 <w:sz w:val="28"/>
                 <w:szCs w:val="28"/>
               </w:rPr>
-              <w:t xml:space="preserve"> Xử lý yêu cầu hủy và cập nhật trạ</w:t>
-            </w:r>
-            <w:r>
-              <w:rPr>
-                <w:rFonts w:ascii="Times New Roman" w:hAnsi="Times New Roman" w:cs="Times New Roman"/>
-                <w:sz w:val="28"/>
-                <w:szCs w:val="28"/>
-              </w:rPr>
-              <w:t>ng thái.</w:t>
+              <w:t xml:space="preserve"> Xử lý yêu cầu hủy và cập nhật trạng thái.</w:t>
+            </w:r>
+            <w:r>
+              <w:rPr>
+                <w:rFonts w:ascii="Times New Roman" w:hAnsi="Times New Roman" w:cs="Times New Roman"/>
+                <w:sz w:val="28"/>
+                <w:szCs w:val="28"/>
+              </w:rPr>
+              <w:br/>
+            </w:r>
+            <w:r>
+              <w:rPr>
+                <w:rFonts w:ascii="Times New Roman" w:hAnsi="Times New Roman" w:cs="Times New Roman"/>
+                <w:b/>
+                <w:sz w:val="28"/>
+                <w:szCs w:val="28"/>
+              </w:rPr>
+              <w:t>- Quản lý/Nhân viên:</w:t>
+            </w:r>
+            <w:r>
+              <w:rPr>
+                <w:rFonts w:ascii="Times New Roman" w:hAnsi="Times New Roman" w:cs="Times New Roman"/>
+                <w:sz w:val="28"/>
+                <w:szCs w:val="28"/>
+              </w:rPr>
+              <w:t xml:space="preserve"> Theo dõi trạng thái hủy đơn (nếu cần).</w:t>
             </w:r>
           </w:p>
         </w:tc>
@@ -4434,7 +4493,6 @@
           </w:tcPr>
           <w:p>
             <w:pPr>
-              <w:spacing w:line="276" w:lineRule="auto"/>
               <w:rPr>
                 <w:rFonts w:ascii="Times New Roman" w:hAnsi="Times New Roman" w:cs="Times New Roman"/>
                 <w:b/>
@@ -4461,7 +4519,6 @@
           </w:tcPr>
           <w:p>
             <w:pPr>
-              <w:spacing w:line="276" w:lineRule="auto"/>
               <w:rPr>
                 <w:rFonts w:ascii="Times New Roman" w:hAnsi="Times New Roman" w:cs="Times New Roman"/>
                 <w:sz w:val="28"/>
@@ -4483,7 +4540,7 @@
                 <w:sz w:val="28"/>
                 <w:szCs w:val="28"/>
               </w:rPr>
-              <w:t xml:space="preserve"> Truy cập danh sách đơn mượn của mình.</w:t>
+              <w:t xml:space="preserve"> Truy cập danh sách đơn hàng của mình.</w:t>
             </w:r>
             <w:r>
               <w:rPr>
@@ -4508,7 +4565,7 @@
                 <w:sz w:val="28"/>
                 <w:szCs w:val="28"/>
               </w:rPr>
-              <w:t xml:space="preserve"> Chọn đơn mượn cần hủy và nhấn nút "Hủy đơn".</w:t>
+              <w:t xml:space="preserve"> Chọn đơn hàng cần hủy và nhấn nút "Hủy đơn".</w:t>
             </w:r>
             <w:r>
               <w:rPr>
@@ -4525,15 +4582,15 @@
                 <w:sz w:val="28"/>
                 <w:szCs w:val="28"/>
               </w:rPr>
-              <w:t>3. Hệ thống:</w:t>
-            </w:r>
-            <w:r>
-              <w:rPr>
-                <w:rFonts w:ascii="Times New Roman" w:hAnsi="Times New Roman" w:cs="Times New Roman"/>
-                <w:sz w:val="28"/>
-                <w:szCs w:val="28"/>
-              </w:rPr>
-              <w:t xml:space="preserve"> Kiểm tra trạng thái đơn (chưa xử lý, còn hợp lệ để hủy).</w:t>
+              <w:t xml:space="preserve">3. Hệ thống: </w:t>
+            </w:r>
+            <w:r>
+              <w:rPr>
+                <w:rFonts w:ascii="Times New Roman" w:hAnsi="Times New Roman" w:cs="Times New Roman"/>
+                <w:sz w:val="28"/>
+                <w:szCs w:val="28"/>
+              </w:rPr>
+              <w:t>Kiểm tra trạng thái đơn (chưa xử lý, còn hợp lệ để hủy).</w:t>
             </w:r>
             <w:r>
               <w:rPr>
@@ -4600,7 +4657,6 @@
           </w:tcPr>
           <w:p>
             <w:pPr>
-              <w:spacing w:line="276" w:lineRule="auto"/>
               <w:rPr>
                 <w:rFonts w:ascii="Times New Roman" w:hAnsi="Times New Roman" w:cs="Times New Roman"/>
                 <w:b/>
@@ -4627,7 +4683,6 @@
           </w:tcPr>
           <w:p>
             <w:pPr>
-              <w:spacing w:line="276" w:lineRule="auto"/>
               <w:rPr>
                 <w:rFonts w:ascii="Times New Roman" w:hAnsi="Times New Roman" w:cs="Times New Roman"/>
                 <w:sz w:val="28"/>
@@ -4658,7 +4713,7 @@
                 <w:szCs w:val="28"/>
               </w:rPr>
               <w:br/>
-              <w:t>- Đơn mượn chưa được xử lý hoặc giao sách.</w:t>
+              <w:t>- Đơn hàng chưa được xử lý hoặc giao hàng.</w:t>
             </w:r>
           </w:p>
         </w:tc>
@@ -4675,7 +4730,6 @@
           </w:tcPr>
           <w:p>
             <w:pPr>
-              <w:spacing w:line="276" w:lineRule="auto"/>
               <w:rPr>
                 <w:rFonts w:ascii="Times New Roman" w:hAnsi="Times New Roman" w:cs="Times New Roman"/>
                 <w:b/>
@@ -4702,7 +4756,6 @@
           </w:tcPr>
           <w:p>
             <w:pPr>
-              <w:spacing w:line="276" w:lineRule="auto"/>
               <w:rPr>
                 <w:rFonts w:ascii="Times New Roman" w:hAnsi="Times New Roman" w:cs="Times New Roman"/>
                 <w:sz w:val="28"/>
@@ -4724,7 +4777,7 @@
                 <w:sz w:val="28"/>
                 <w:szCs w:val="28"/>
               </w:rPr>
-              <w:t xml:space="preserve"> Báo lỗi: Đơn mượn đã được xử lý, không thể hủ</w:t>
+              <w:t xml:space="preserve"> Báo lỗi: Đơn hàng đã được xử lý, không thể hủ</w:t>
             </w:r>
             <w:r>
               <w:rPr>
@@ -4749,7 +4802,6 @@
           </w:tcPr>
           <w:p>
             <w:pPr>
-              <w:spacing w:line="276" w:lineRule="auto"/>
               <w:rPr>
                 <w:rFonts w:ascii="Times New Roman" w:hAnsi="Times New Roman" w:cs="Times New Roman"/>
                 <w:b/>
@@ -4776,20 +4828,19 @@
           </w:tcPr>
           <w:p>
             <w:pPr>
-              <w:spacing w:line="276" w:lineRule="auto"/>
-              <w:rPr>
-                <w:rFonts w:ascii="Times New Roman" w:hAnsi="Times New Roman" w:cs="Times New Roman"/>
-                <w:sz w:val="28"/>
-                <w:szCs w:val="28"/>
-              </w:rPr>
-            </w:pPr>
-            <w:r>
-              <w:rPr>
-                <w:rFonts w:ascii="Times New Roman" w:hAnsi="Times New Roman" w:cs="Times New Roman"/>
-                <w:sz w:val="28"/>
-                <w:szCs w:val="28"/>
-              </w:rPr>
-              <w:t>- Người dùng hủy đơn mượn thành công.</w:t>
+              <w:rPr>
+                <w:rFonts w:ascii="Times New Roman" w:hAnsi="Times New Roman" w:cs="Times New Roman"/>
+                <w:sz w:val="28"/>
+                <w:szCs w:val="28"/>
+              </w:rPr>
+            </w:pPr>
+            <w:r>
+              <w:rPr>
+                <w:rFonts w:ascii="Times New Roman" w:hAnsi="Times New Roman" w:cs="Times New Roman"/>
+                <w:sz w:val="28"/>
+                <w:szCs w:val="28"/>
+              </w:rPr>
+              <w:t>- Người dùng hủy đơn hàng thành công.</w:t>
             </w:r>
             <w:r>
               <w:rPr>
@@ -4798,7 +4849,7 @@
                 <w:szCs w:val="28"/>
               </w:rPr>
               <w:br/>
-              <w:t>- Hệ thống cập nhật trạng thái sách và đơn mượn chính xác.</w:t>
+              <w:t>- Hệ thống cập nhật trạng thái đơn hàng và kho sách chính xác.</w:t>
             </w:r>
           </w:p>
         </w:tc>
@@ -4894,7 +4945,6 @@
                 <w:sz w:val="28"/>
                 <w:szCs w:val="28"/>
               </w:rPr>
-              <w:lastRenderedPageBreak/>
               <w:t>Mục</w:t>
             </w:r>
           </w:p>
@@ -5110,6 +5160,7 @@
                 <w:sz w:val="28"/>
                 <w:szCs w:val="28"/>
               </w:rPr>
+              <w:lastRenderedPageBreak/>
               <w:t>Luồng sự kiện chính</w:t>
             </w:r>
           </w:p>
@@ -5579,8 +5630,8 @@
         <w:tblLook w:val="04A0" w:firstRow="1" w:lastRow="0" w:firstColumn="1" w:lastColumn="0" w:noHBand="0" w:noVBand="1"/>
       </w:tblPr>
       <w:tblGrid>
-        <w:gridCol w:w="2104"/>
-        <w:gridCol w:w="7246"/>
+        <w:gridCol w:w="2135"/>
+        <w:gridCol w:w="7215"/>
       </w:tblGrid>
       <w:tr>
         <w:trPr>
@@ -5595,22 +5646,20 @@
           </w:tcPr>
           <w:p>
             <w:pPr>
-              <w:spacing w:line="276" w:lineRule="auto"/>
-              <w:rPr>
-                <w:rFonts w:ascii="Times New Roman" w:hAnsi="Times New Roman" w:cs="Times New Roman"/>
-                <w:b/>
-                <w:sz w:val="28"/>
-                <w:szCs w:val="28"/>
-              </w:rPr>
-            </w:pPr>
-            <w:r>
-              <w:rPr>
-                <w:rFonts w:ascii="Times New Roman" w:hAnsi="Times New Roman" w:cs="Times New Roman"/>
-                <w:b/>
-                <w:sz w:val="28"/>
-                <w:szCs w:val="28"/>
-              </w:rPr>
-              <w:lastRenderedPageBreak/>
+              <w:rPr>
+                <w:rFonts w:ascii="Times New Roman" w:hAnsi="Times New Roman" w:cs="Times New Roman"/>
+                <w:b/>
+                <w:sz w:val="28"/>
+                <w:szCs w:val="28"/>
+              </w:rPr>
+            </w:pPr>
+            <w:r>
+              <w:rPr>
+                <w:rFonts w:ascii="Times New Roman" w:hAnsi="Times New Roman" w:cs="Times New Roman"/>
+                <w:b/>
+                <w:sz w:val="28"/>
+                <w:szCs w:val="28"/>
+              </w:rPr>
               <w:t>Mục</w:t>
             </w:r>
           </w:p>
@@ -5623,7 +5672,6 @@
           </w:tcPr>
           <w:p>
             <w:pPr>
-              <w:spacing w:line="276" w:lineRule="auto"/>
               <w:rPr>
                 <w:rFonts w:ascii="Times New Roman" w:hAnsi="Times New Roman" w:cs="Times New Roman"/>
                 <w:b/>
@@ -5655,7 +5703,6 @@
           </w:tcPr>
           <w:p>
             <w:pPr>
-              <w:spacing w:line="276" w:lineRule="auto"/>
               <w:rPr>
                 <w:rFonts w:ascii="Times New Roman" w:hAnsi="Times New Roman" w:cs="Times New Roman"/>
                 <w:b/>
@@ -5682,20 +5729,19 @@
           </w:tcPr>
           <w:p>
             <w:pPr>
-              <w:spacing w:line="276" w:lineRule="auto"/>
-              <w:rPr>
-                <w:rFonts w:ascii="Times New Roman" w:hAnsi="Times New Roman" w:cs="Times New Roman"/>
-                <w:sz w:val="28"/>
-                <w:szCs w:val="28"/>
-              </w:rPr>
-            </w:pPr>
-            <w:r>
-              <w:rPr>
-                <w:rFonts w:ascii="Times New Roman" w:hAnsi="Times New Roman" w:cs="Times New Roman"/>
-                <w:sz w:val="28"/>
-                <w:szCs w:val="28"/>
-              </w:rPr>
-              <w:t>Use Case này mô tả quá trình khách hàng xem danh sách các đơn mượn sách của mình.</w:t>
+              <w:rPr>
+                <w:rFonts w:ascii="Times New Roman" w:hAnsi="Times New Roman" w:cs="Times New Roman"/>
+                <w:sz w:val="28"/>
+                <w:szCs w:val="28"/>
+              </w:rPr>
+            </w:pPr>
+            <w:r>
+              <w:rPr>
+                <w:rFonts w:ascii="Times New Roman" w:hAnsi="Times New Roman" w:cs="Times New Roman"/>
+                <w:sz w:val="28"/>
+                <w:szCs w:val="28"/>
+              </w:rPr>
+              <w:t>Use Case này mô tả quá trình khách hàng xem danh sách các đơn hàng mua sách của mình.</w:t>
             </w:r>
           </w:p>
         </w:tc>
@@ -5712,7 +5758,6 @@
           </w:tcPr>
           <w:p>
             <w:pPr>
-              <w:spacing w:line="276" w:lineRule="auto"/>
               <w:rPr>
                 <w:rFonts w:ascii="Times New Roman" w:hAnsi="Times New Roman" w:cs="Times New Roman"/>
                 <w:b/>
@@ -5739,7 +5784,6 @@
           </w:tcPr>
           <w:p>
             <w:pPr>
-              <w:spacing w:line="276" w:lineRule="auto"/>
               <w:rPr>
                 <w:rFonts w:ascii="Times New Roman" w:hAnsi="Times New Roman" w:cs="Times New Roman"/>
                 <w:sz w:val="28"/>
@@ -5761,7 +5805,7 @@
                 <w:sz w:val="28"/>
                 <w:szCs w:val="28"/>
               </w:rPr>
-              <w:t xml:space="preserve"> Người sử dụng hệ thống, xem danh sách đơn mượn.</w:t>
+              <w:t xml:space="preserve"> Người sử dụng hệ thống, xem danh sách đơn hàng.</w:t>
             </w:r>
             <w:r>
               <w:rPr>
@@ -5786,7 +5830,7 @@
                 <w:sz w:val="28"/>
                 <w:szCs w:val="28"/>
               </w:rPr>
-              <w:t xml:space="preserve"> Cung cấp danh sách đơn mượn và trạng thái.</w:t>
+              <w:t xml:space="preserve"> Cung cấp danh sách đơn hàng và trạng thái.</w:t>
             </w:r>
           </w:p>
         </w:tc>
@@ -5803,21 +5847,21 @@
           </w:tcPr>
           <w:p>
             <w:pPr>
-              <w:spacing w:line="276" w:lineRule="auto"/>
-              <w:rPr>
-                <w:rFonts w:ascii="Times New Roman" w:hAnsi="Times New Roman" w:cs="Times New Roman"/>
-                <w:b/>
-                <w:sz w:val="28"/>
-                <w:szCs w:val="28"/>
-              </w:rPr>
-            </w:pPr>
-            <w:r>
-              <w:rPr>
-                <w:rFonts w:ascii="Times New Roman" w:hAnsi="Times New Roman" w:cs="Times New Roman"/>
-                <w:b/>
-                <w:sz w:val="28"/>
-                <w:szCs w:val="28"/>
-              </w:rPr>
+              <w:rPr>
+                <w:rFonts w:ascii="Times New Roman" w:hAnsi="Times New Roman" w:cs="Times New Roman"/>
+                <w:b/>
+                <w:sz w:val="28"/>
+                <w:szCs w:val="28"/>
+              </w:rPr>
+            </w:pPr>
+            <w:r>
+              <w:rPr>
+                <w:rFonts w:ascii="Times New Roman" w:hAnsi="Times New Roman" w:cs="Times New Roman"/>
+                <w:b/>
+                <w:sz w:val="28"/>
+                <w:szCs w:val="28"/>
+              </w:rPr>
+              <w:lastRenderedPageBreak/>
               <w:t>Luồng sự kiện chính</w:t>
             </w:r>
           </w:p>
@@ -5830,7 +5874,6 @@
           </w:tcPr>
           <w:p>
             <w:pPr>
-              <w:spacing w:line="276" w:lineRule="auto"/>
               <w:rPr>
                 <w:rFonts w:ascii="Times New Roman" w:hAnsi="Times New Roman" w:cs="Times New Roman"/>
                 <w:sz w:val="28"/>
@@ -5852,7 +5895,7 @@
                 <w:sz w:val="28"/>
                 <w:szCs w:val="28"/>
               </w:rPr>
-              <w:t xml:space="preserve"> Truy cập mục "Danh sách đơn mượn" trên giao diện.</w:t>
+              <w:t xml:space="preserve"> Truy cập mục "Danh sách đơn hàng" trên giao diện.</w:t>
             </w:r>
             <w:r>
               <w:rPr>
@@ -5877,7 +5920,7 @@
                 <w:sz w:val="28"/>
                 <w:szCs w:val="28"/>
               </w:rPr>
-              <w:t xml:space="preserve"> Hiển thị danh sách đơn mượn (bao gồm mã đơn, tên sách, ngày mượn, trạng thái).</w:t>
+              <w:t xml:space="preserve"> Hiển thị danh sách đơn hàng (bao gồm mã đơn, tên sách, ngày đặt, trạng thái).</w:t>
             </w:r>
             <w:r>
               <w:rPr>
@@ -5894,15 +5937,15 @@
                 <w:sz w:val="28"/>
                 <w:szCs w:val="28"/>
               </w:rPr>
-              <w:t>3. Khách:</w:t>
-            </w:r>
-            <w:r>
-              <w:rPr>
-                <w:rFonts w:ascii="Times New Roman" w:hAnsi="Times New Roman" w:cs="Times New Roman"/>
-                <w:sz w:val="28"/>
-                <w:szCs w:val="28"/>
-              </w:rPr>
-              <w:t xml:space="preserve"> Xem chi tiết đơn hoặc thực hiện hành động (hủy đơn, thanh toán, v.v.).</w:t>
+              <w:t xml:space="preserve">3. Khách: </w:t>
+            </w:r>
+            <w:r>
+              <w:rPr>
+                <w:rFonts w:ascii="Times New Roman" w:hAnsi="Times New Roman" w:cs="Times New Roman"/>
+                <w:sz w:val="28"/>
+                <w:szCs w:val="28"/>
+              </w:rPr>
+              <w:t>Xem chi tiết đơn hoặc thực hiện hành động (hủy đơn, thanh toán, v.v.).</w:t>
             </w:r>
             <w:r>
               <w:rPr>
@@ -5944,7 +5987,6 @@
           </w:tcPr>
           <w:p>
             <w:pPr>
-              <w:spacing w:line="276" w:lineRule="auto"/>
               <w:rPr>
                 <w:rFonts w:ascii="Times New Roman" w:hAnsi="Times New Roman" w:cs="Times New Roman"/>
                 <w:b/>
@@ -5971,7 +6013,6 @@
           </w:tcPr>
           <w:p>
             <w:pPr>
-              <w:spacing w:line="276" w:lineRule="auto"/>
               <w:rPr>
                 <w:rFonts w:ascii="Times New Roman" w:hAnsi="Times New Roman" w:cs="Times New Roman"/>
                 <w:sz w:val="28"/>
@@ -6010,7 +6051,6 @@
           </w:tcPr>
           <w:p>
             <w:pPr>
-              <w:spacing w:line="276" w:lineRule="auto"/>
               <w:rPr>
                 <w:rFonts w:ascii="Times New Roman" w:hAnsi="Times New Roman" w:cs="Times New Roman"/>
                 <w:b/>
@@ -6037,7 +6077,6 @@
           </w:tcPr>
           <w:p>
             <w:pPr>
-              <w:spacing w:line="276" w:lineRule="auto"/>
               <w:rPr>
                 <w:rFonts w:ascii="Times New Roman" w:hAnsi="Times New Roman" w:cs="Times New Roman"/>
                 <w:sz w:val="28"/>
@@ -6059,7 +6098,7 @@
                 <w:sz w:val="28"/>
                 <w:szCs w:val="28"/>
               </w:rPr>
-              <w:t xml:space="preserve"> Báo lỗi: Không có đơn mượn nào trong lịch sử</w:t>
+              <w:t xml:space="preserve"> Báo lỗi: Không có đơn hàng nào trong lịch sử</w:t>
             </w:r>
             <w:r>
               <w:rPr>
@@ -6084,7 +6123,6 @@
           </w:tcPr>
           <w:p>
             <w:pPr>
-              <w:spacing w:line="276" w:lineRule="auto"/>
               <w:rPr>
                 <w:rFonts w:ascii="Times New Roman" w:hAnsi="Times New Roman" w:cs="Times New Roman"/>
                 <w:b/>
@@ -6111,20 +6149,19 @@
           </w:tcPr>
           <w:p>
             <w:pPr>
-              <w:spacing w:line="276" w:lineRule="auto"/>
-              <w:rPr>
-                <w:rFonts w:ascii="Times New Roman" w:hAnsi="Times New Roman" w:cs="Times New Roman"/>
-                <w:sz w:val="28"/>
-                <w:szCs w:val="28"/>
-              </w:rPr>
-            </w:pPr>
-            <w:r>
-              <w:rPr>
-                <w:rFonts w:ascii="Times New Roman" w:hAnsi="Times New Roman" w:cs="Times New Roman"/>
-                <w:sz w:val="28"/>
-                <w:szCs w:val="28"/>
-              </w:rPr>
-              <w:t>- Người dùng xem được danh sách đơn mượn đầy đủ và chính xác.</w:t>
+              <w:rPr>
+                <w:rFonts w:ascii="Times New Roman" w:hAnsi="Times New Roman" w:cs="Times New Roman"/>
+                <w:sz w:val="28"/>
+                <w:szCs w:val="28"/>
+              </w:rPr>
+            </w:pPr>
+            <w:r>
+              <w:rPr>
+                <w:rFonts w:ascii="Times New Roman" w:hAnsi="Times New Roman" w:cs="Times New Roman"/>
+                <w:sz w:val="28"/>
+                <w:szCs w:val="28"/>
+              </w:rPr>
+              <w:t>- Người dùng xem được danh sách đơn hàng đầy đủ và chính xác.</w:t>
             </w:r>
             <w:r>
               <w:rPr>

</xml_diff>

<commit_message>
Update Sơ đồ 1.4
</commit_message>
<xml_diff>
--- a/Docunents/DacTa+SoDoLuong_User.docx
+++ b/Docunents/DacTa+SoDoLuong_User.docx
@@ -374,7 +374,18 @@
           <w:sz w:val="28"/>
           <w:szCs w:val="28"/>
         </w:rPr>
-        <w:t xml:space="preserve">1.4. </w:t>
+        <w:t>1.4</w:t>
+      </w:r>
+      <w:bookmarkStart w:id="0" w:name="_GoBack"/>
+      <w:bookmarkEnd w:id="0"/>
+      <w:r>
+        <w:rPr>
+          <w:rFonts w:ascii="Times New Roman" w:hAnsi="Times New Roman" w:cs="Times New Roman"/>
+          <w:b/>
+          <w:sz w:val="28"/>
+          <w:szCs w:val="28"/>
+        </w:rPr>
+        <w:t xml:space="preserve">. </w:t>
       </w:r>
       <w:r>
         <w:rPr>
@@ -423,9 +434,9 @@
         <w:lastRenderedPageBreak/>
         <w:drawing>
           <wp:inline distT="0" distB="0" distL="0" distR="0">
-            <wp:extent cx="6535133" cy="6697980"/>
-            <wp:effectExtent l="0" t="0" r="0" b="7620"/>
-            <wp:docPr id="11" name="Picture 11" descr="C:\Users\7520\Downloads\z6972398182982_a45fc0e2e6992855d54d871b4888b1ee.jpg"/>
+            <wp:extent cx="5943600" cy="6060141"/>
+            <wp:effectExtent l="0" t="0" r="0" b="0"/>
+            <wp:docPr id="4" name="Picture 4" descr="C:\Users\7520\Downloads\z6972433188898_fbf959c866ab699be9631a5c0b385226.jpg"/>
             <wp:cNvGraphicFramePr>
               <a:graphicFrameLocks xmlns:a="http://schemas.openxmlformats.org/drawingml/2006/main" noChangeAspect="1"/>
             </wp:cNvGraphicFramePr>
@@ -433,7 +444,7 @@
               <a:graphicData uri="http://schemas.openxmlformats.org/drawingml/2006/picture">
                 <pic:pic xmlns:pic="http://schemas.openxmlformats.org/drawingml/2006/picture">
                   <pic:nvPicPr>
-                    <pic:cNvPr id="0" name="Picture 4" descr="C:\Users\7520\Downloads\z6972398182982_a45fc0e2e6992855d54d871b4888b1ee.jpg"/>
+                    <pic:cNvPr id="0" name="Picture 1" descr="C:\Users\7520\Downloads\z6972433188898_fbf959c866ab699be9631a5c0b385226.jpg"/>
                     <pic:cNvPicPr>
                       <a:picLocks noChangeAspect="1" noChangeArrowheads="1"/>
                     </pic:cNvPicPr>
@@ -454,7 +465,7 @@
                   <pic:spPr bwMode="auto">
                     <a:xfrm>
                       <a:off x="0" y="0"/>
-                      <a:ext cx="6538563" cy="6701496"/>
+                      <a:ext cx="5943600" cy="6060141"/>
                     </a:xfrm>
                     <a:prstGeom prst="rect">
                       <a:avLst/>
@@ -470,8 +481,6 @@
           </wp:inline>
         </w:drawing>
       </w:r>
-      <w:bookmarkStart w:id="0" w:name="_GoBack"/>
-      <w:bookmarkEnd w:id="0"/>
     </w:p>
     <w:p>
       <w:pPr>

</xml_diff>

<commit_message>
update sơ đồ 1.6
</commit_message>
<xml_diff>
--- a/Docunents/DacTa+SoDoLuong_User.docx
+++ b/Docunents/DacTa+SoDoLuong_User.docx
@@ -192,8 +192,8 @@
         <w:lastRenderedPageBreak/>
         <w:drawing>
           <wp:inline distT="0" distB="0" distL="0" distR="0">
-            <wp:extent cx="7048500" cy="7078980"/>
-            <wp:effectExtent l="0" t="0" r="0" b="7620"/>
+            <wp:extent cx="6122863" cy="6149340"/>
+            <wp:effectExtent l="0" t="0" r="0" b="3810"/>
             <wp:docPr id="2" name="Picture 2" descr="C:\Users\7520\Downloads\z6969620637411_d6eb7272327f9097b49cfa2890f17872.jpg"/>
             <wp:cNvGraphicFramePr>
               <a:graphicFrameLocks xmlns:a="http://schemas.openxmlformats.org/drawingml/2006/main" noChangeAspect="1"/>
@@ -223,7 +223,7 @@
                   <pic:spPr bwMode="auto">
                     <a:xfrm>
                       <a:off x="0" y="0"/>
-                      <a:ext cx="7048500" cy="7078980"/>
+                      <a:ext cx="6150559" cy="6177156"/>
                     </a:xfrm>
                     <a:prstGeom prst="rect">
                       <a:avLst/>
@@ -306,8 +306,8 @@
         <w:lastRenderedPageBreak/>
         <w:drawing>
           <wp:inline distT="0" distB="0" distL="0" distR="0">
-            <wp:extent cx="6728460" cy="5348426"/>
-            <wp:effectExtent l="0" t="0" r="0" b="5080"/>
+            <wp:extent cx="6232587" cy="4954258"/>
+            <wp:effectExtent l="0" t="0" r="0" b="0"/>
             <wp:docPr id="3" name="Picture 3" descr="C:\Users\7520\Downloads\z6969620647748_b17072ef1dea2fec5121425023317bcc.jpg"/>
             <wp:cNvGraphicFramePr>
               <a:graphicFrameLocks xmlns:a="http://schemas.openxmlformats.org/drawingml/2006/main" noChangeAspect="1"/>
@@ -337,7 +337,7 @@
                   <pic:spPr bwMode="auto">
                     <a:xfrm>
                       <a:off x="0" y="0"/>
-                      <a:ext cx="6734268" cy="5353042"/>
+                      <a:ext cx="6260772" cy="4976662"/>
                     </a:xfrm>
                     <a:prstGeom prst="rect">
                       <a:avLst/>
@@ -374,18 +374,7 @@
           <w:sz w:val="28"/>
           <w:szCs w:val="28"/>
         </w:rPr>
-        <w:t>1.4</w:t>
-      </w:r>
-      <w:bookmarkStart w:id="0" w:name="_GoBack"/>
-      <w:bookmarkEnd w:id="0"/>
-      <w:r>
-        <w:rPr>
-          <w:rFonts w:ascii="Times New Roman" w:hAnsi="Times New Roman" w:cs="Times New Roman"/>
-          <w:b/>
-          <w:sz w:val="28"/>
-          <w:szCs w:val="28"/>
-        </w:rPr>
-        <w:t xml:space="preserve">. </w:t>
+        <w:t xml:space="preserve">1.4. </w:t>
       </w:r>
       <w:r>
         <w:rPr>
@@ -634,6 +623,7 @@
           <w:szCs w:val="24"/>
         </w:rPr>
       </w:pPr>
+      <w:bookmarkStart w:id="0" w:name="_GoBack"/>
       <w:r>
         <w:rPr>
           <w:rFonts w:ascii="Times New Roman" w:eastAsia="Times New Roman" w:hAnsi="Times New Roman" w:cs="Times New Roman"/>
@@ -644,9 +634,9 @@
         <w:lastRenderedPageBreak/>
         <w:drawing>
           <wp:inline distT="0" distB="0" distL="0" distR="0">
-            <wp:extent cx="6499860" cy="4485914"/>
-            <wp:effectExtent l="0" t="0" r="0" b="0"/>
-            <wp:docPr id="10" name="Picture 10" descr="C:\Users\7520\Downloads\z6972398182738_9b85cff3211c2bbe2c4c203c9c4dd507.jpg"/>
+            <wp:extent cx="5943600" cy="4621001"/>
+            <wp:effectExtent l="0" t="0" r="0" b="8255"/>
+            <wp:docPr id="6" name="Picture 6" descr="C:\Users\7520\Downloads\z6975226322736_7b81a2226c9ae00f57e125c7a94bc609.jpg"/>
             <wp:cNvGraphicFramePr>
               <a:graphicFrameLocks xmlns:a="http://schemas.openxmlformats.org/drawingml/2006/main" noChangeAspect="1"/>
             </wp:cNvGraphicFramePr>
@@ -654,7 +644,7 @@
               <a:graphicData uri="http://schemas.openxmlformats.org/drawingml/2006/picture">
                 <pic:pic xmlns:pic="http://schemas.openxmlformats.org/drawingml/2006/picture">
                   <pic:nvPicPr>
-                    <pic:cNvPr id="0" name="Picture 2" descr="C:\Users\7520\Downloads\z6972398182738_9b85cff3211c2bbe2c4c203c9c4dd507.jpg"/>
+                    <pic:cNvPr id="0" name="Picture 1" descr="C:\Users\7520\Downloads\z6975226322736_7b81a2226c9ae00f57e125c7a94bc609.jpg"/>
                     <pic:cNvPicPr>
                       <a:picLocks noChangeAspect="1" noChangeArrowheads="1"/>
                     </pic:cNvPicPr>
@@ -675,7 +665,7 @@
                   <pic:spPr bwMode="auto">
                     <a:xfrm>
                       <a:off x="0" y="0"/>
-                      <a:ext cx="6525786" cy="4503807"/>
+                      <a:ext cx="5943600" cy="4621001"/>
                     </a:xfrm>
                     <a:prstGeom prst="rect">
                       <a:avLst/>
@@ -691,6 +681,7 @@
           </wp:inline>
         </w:drawing>
       </w:r>
+      <w:bookmarkEnd w:id="0"/>
     </w:p>
     <w:p>
       <w:pPr>

</xml_diff>